<commit_message>
Edit teacher job call function
</commit_message>
<xml_diff>
--- a/public/Templates/plantilla-cv.docx
+++ b/public/Templates/plantilla-cv.docx
@@ -19522,9 +19522,6 @@
                     </w:rPr>
                     <w:t>{</w:t>
                   </w:r>
-                  <w:r>
-                    <w:t xml:space="preserve"> </w:t>
-                  </w:r>
                   <w:proofErr w:type="spellStart"/>
                   <w:r>
                     <w:rPr>
@@ -19535,14 +19532,6 @@
                     <w:t>teachingUCBStartYear</w:t>
                   </w:r>
                   <w:proofErr w:type="spellEnd"/>
-                  <w:r>
-                    <w:rPr>
-                      <w:rFonts w:ascii="Arial" w:hAnsi="Arial" w:cs="Arial"/>
-                      <w:sz w:val="18"/>
-                      <w:szCs w:val="18"/>
-                    </w:rPr>
-                    <w:t xml:space="preserve"> </w:t>
-                  </w:r>
                   <w:r>
                     <w:rPr>
                       <w:rFonts w:ascii="Arial" w:hAnsi="Arial" w:cs="Arial"/>
@@ -20778,7 +20767,6 @@
                       <w:sz w:val="16"/>
                       <w:szCs w:val="16"/>
                     </w:rPr>
-                    <w:lastRenderedPageBreak/>
                     <w:t>Mes/Año</w:t>
                   </w:r>
                 </w:p>
@@ -20810,7 +20798,6 @@
                       <w:sz w:val="16"/>
                       <w:szCs w:val="16"/>
                     </w:rPr>
-                    <w:lastRenderedPageBreak/>
                     <w:t xml:space="preserve">(*) </w:t>
                   </w:r>
                   <w:r>
@@ -20850,6 +20837,7 @@
                       <w:sz w:val="16"/>
                       <w:szCs w:val="16"/>
                     </w:rPr>
+                    <w:lastRenderedPageBreak/>
                     <w:t>{</w:t>
                   </w:r>
                   <w:r>

</xml_diff>